<commit_message>
Add lab3 to README
</commit_message>
<xml_diff>
--- a/src/encoders/lab3/report.docx
+++ b/src/encoders/lab3/report.docx
@@ -374,8 +374,42 @@
           <w:szCs w:val="21"/>
           <w:lang w:eastAsia="ru-RU"/>
         </w:rPr>
-        <w:t>     * Encode function</w:t>
-      </w:r>
+        <w:t>     * </w:t>
+      </w:r>
+      <w:proofErr w:type="spellStart"/>
+      <w:r>
+        <w:rPr>
+          <w:rFonts w:ascii="Consolas" w:eastAsia="Times New Roman" w:hAnsi="Consolas" w:cs="Times New Roman"/>
+          <w:color w:val="6A9955"/>
+          <w:sz w:val="21"/>
+          <w:szCs w:val="21"/>
+          <w:lang w:eastAsia="ru-RU"/>
+        </w:rPr>
+        <w:t>Encode</w:t>
+      </w:r>
+      <w:proofErr w:type="spellEnd"/>
+      <w:r>
+        <w:rPr>
+          <w:rFonts w:ascii="Consolas" w:eastAsia="Times New Roman" w:hAnsi="Consolas" w:cs="Times New Roman"/>
+          <w:color w:val="6A9955"/>
+          <w:sz w:val="21"/>
+          <w:szCs w:val="21"/>
+          <w:lang w:eastAsia="ru-RU"/>
+        </w:rPr>
+        <w:t> </w:t>
+      </w:r>
+      <w:proofErr w:type="spellStart"/>
+      <w:r>
+        <w:rPr>
+          <w:rFonts w:ascii="Consolas" w:eastAsia="Times New Roman" w:hAnsi="Consolas" w:cs="Times New Roman"/>
+          <w:color w:val="6A9955"/>
+          <w:sz w:val="21"/>
+          <w:szCs w:val="21"/>
+          <w:lang w:eastAsia="ru-RU"/>
+        </w:rPr>
+        <w:t>function</w:t>
+      </w:r>
+      <w:proofErr w:type="spellEnd"/>
     </w:p>
     <w:p>
       <w:pPr>
@@ -430,8 +464,20 @@
           <w:szCs w:val="21"/>
           <w:lang w:eastAsia="ru-RU"/>
         </w:rPr>
-        <w:t>@param</w:t>
-      </w:r>
+        <w:t>@</w:t>
+      </w:r>
+      <w:proofErr w:type="spellStart"/>
+      <w:r>
+        <w:rPr>
+          <w:rFonts w:ascii="Consolas" w:eastAsia="Times New Roman" w:hAnsi="Consolas" w:cs="Times New Roman"/>
+          <w:color w:val="569CD6"/>
+          <w:sz w:val="21"/>
+          <w:szCs w:val="21"/>
+          <w:lang w:eastAsia="ru-RU"/>
+        </w:rPr>
+        <w:t>param</w:t>
+      </w:r>
+      <w:proofErr w:type="spellEnd"/>
       <w:r>
         <w:rPr>
           <w:rFonts w:ascii="Consolas" w:eastAsia="Times New Roman" w:hAnsi="Consolas" w:cs="Times New Roman"/>
@@ -442,6 +488,7 @@
         </w:rPr>
         <w:t> </w:t>
       </w:r>
+      <w:proofErr w:type="spellStart"/>
       <w:r>
         <w:rPr>
           <w:rFonts w:ascii="Consolas" w:eastAsia="Times New Roman" w:hAnsi="Consolas" w:cs="Times New Roman"/>
@@ -452,6 +499,7 @@
         </w:rPr>
         <w:t>source</w:t>
       </w:r>
+      <w:proofErr w:type="spellEnd"/>
       <w:r>
         <w:rPr>
           <w:rFonts w:ascii="Consolas" w:eastAsia="Times New Roman" w:hAnsi="Consolas" w:cs="Times New Roman"/>
@@ -460,8 +508,64 @@
           <w:szCs w:val="21"/>
           <w:lang w:eastAsia="ru-RU"/>
         </w:rPr>
-        <w:t> data to encode</w:t>
-      </w:r>
+        <w:t> </w:t>
+      </w:r>
+      <w:proofErr w:type="spellStart"/>
+      <w:r>
+        <w:rPr>
+          <w:rFonts w:ascii="Consolas" w:eastAsia="Times New Roman" w:hAnsi="Consolas" w:cs="Times New Roman"/>
+          <w:color w:val="6A9955"/>
+          <w:sz w:val="21"/>
+          <w:szCs w:val="21"/>
+          <w:lang w:eastAsia="ru-RU"/>
+        </w:rPr>
+        <w:t>data</w:t>
+      </w:r>
+      <w:proofErr w:type="spellEnd"/>
+      <w:r>
+        <w:rPr>
+          <w:rFonts w:ascii="Consolas" w:eastAsia="Times New Roman" w:hAnsi="Consolas" w:cs="Times New Roman"/>
+          <w:color w:val="6A9955"/>
+          <w:sz w:val="21"/>
+          <w:szCs w:val="21"/>
+          <w:lang w:eastAsia="ru-RU"/>
+        </w:rPr>
+        <w:t> </w:t>
+      </w:r>
+      <w:proofErr w:type="spellStart"/>
+      <w:r>
+        <w:rPr>
+          <w:rFonts w:ascii="Consolas" w:eastAsia="Times New Roman" w:hAnsi="Consolas" w:cs="Times New Roman"/>
+          <w:color w:val="6A9955"/>
+          <w:sz w:val="21"/>
+          <w:szCs w:val="21"/>
+          <w:lang w:eastAsia="ru-RU"/>
+        </w:rPr>
+        <w:t>to</w:t>
+      </w:r>
+      <w:proofErr w:type="spellEnd"/>
+      <w:r>
+        <w:rPr>
+          <w:rFonts w:ascii="Consolas" w:eastAsia="Times New Roman" w:hAnsi="Consolas" w:cs="Times New Roman"/>
+          <w:color w:val="6A9955"/>
+          <w:sz w:val="21"/>
+          <w:szCs w:val="21"/>
+          <w:lang w:eastAsia="ru-RU"/>
+        </w:rPr>
+        <w:t> </w:t>
+      </w:r>
+      <w:proofErr w:type="spellStart"/>
+      <w:r>
+        <w:rPr>
+          <w:rFonts w:ascii="Consolas" w:eastAsia="Times New Roman" w:hAnsi="Consolas" w:cs="Times New Roman"/>
+          <w:color w:val="6A9955"/>
+          <w:sz w:val="21"/>
+          <w:szCs w:val="21"/>
+          <w:lang w:eastAsia="ru-RU"/>
+        </w:rPr>
+        <w:t>encode</w:t>
+      </w:r>
+      <w:proofErr w:type="spellEnd"/>
     </w:p>
     <w:p>
       <w:pPr>
@@ -493,8 +597,20 @@
           <w:szCs w:val="21"/>
           <w:lang w:eastAsia="ru-RU"/>
         </w:rPr>
-        <w:t>@param</w:t>
-      </w:r>
+        <w:t>@</w:t>
+      </w:r>
+      <w:proofErr w:type="spellStart"/>
+      <w:r>
+        <w:rPr>
+          <w:rFonts w:ascii="Consolas" w:eastAsia="Times New Roman" w:hAnsi="Consolas" w:cs="Times New Roman"/>
+          <w:color w:val="569CD6"/>
+          <w:sz w:val="21"/>
+          <w:szCs w:val="21"/>
+          <w:lang w:eastAsia="ru-RU"/>
+        </w:rPr>
+        <w:t>param</w:t>
+      </w:r>
+      <w:proofErr w:type="spellEnd"/>
       <w:r>
         <w:rPr>
           <w:rFonts w:ascii="Consolas" w:eastAsia="Times New Roman" w:hAnsi="Consolas" w:cs="Times New Roman"/>
@@ -505,6 +621,7 @@
         </w:rPr>
         <w:t> </w:t>
       </w:r>
+      <w:proofErr w:type="spellStart"/>
       <w:r>
         <w:rPr>
           <w:rFonts w:ascii="Consolas" w:eastAsia="Times New Roman" w:hAnsi="Consolas" w:cs="Times New Roman"/>
@@ -515,6 +632,7 @@
         </w:rPr>
         <w:t>key</w:t>
       </w:r>
+      <w:proofErr w:type="spellEnd"/>
       <w:r>
         <w:rPr>
           <w:rFonts w:ascii="Consolas" w:eastAsia="Times New Roman" w:hAnsi="Consolas" w:cs="Times New Roman"/>
@@ -523,8 +641,42 @@
           <w:szCs w:val="21"/>
           <w:lang w:eastAsia="ru-RU"/>
         </w:rPr>
-        <w:t> encryption key</w:t>
-      </w:r>
+        <w:t> </w:t>
+      </w:r>
+      <w:proofErr w:type="spellStart"/>
+      <w:r>
+        <w:rPr>
+          <w:rFonts w:ascii="Consolas" w:eastAsia="Times New Roman" w:hAnsi="Consolas" w:cs="Times New Roman"/>
+          <w:color w:val="6A9955"/>
+          <w:sz w:val="21"/>
+          <w:szCs w:val="21"/>
+          <w:lang w:eastAsia="ru-RU"/>
+        </w:rPr>
+        <w:t>encryption</w:t>
+      </w:r>
+      <w:proofErr w:type="spellEnd"/>
+      <w:r>
+        <w:rPr>
+          <w:rFonts w:ascii="Consolas" w:eastAsia="Times New Roman" w:hAnsi="Consolas" w:cs="Times New Roman"/>
+          <w:color w:val="6A9955"/>
+          <w:sz w:val="21"/>
+          <w:szCs w:val="21"/>
+          <w:lang w:eastAsia="ru-RU"/>
+        </w:rPr>
+        <w:t> </w:t>
+      </w:r>
+      <w:proofErr w:type="spellStart"/>
+      <w:r>
+        <w:rPr>
+          <w:rFonts w:ascii="Consolas" w:eastAsia="Times New Roman" w:hAnsi="Consolas" w:cs="Times New Roman"/>
+          <w:color w:val="6A9955"/>
+          <w:sz w:val="21"/>
+          <w:szCs w:val="21"/>
+          <w:lang w:eastAsia="ru-RU"/>
+        </w:rPr>
+        <w:t>key</w:t>
+      </w:r>
+      <w:proofErr w:type="spellEnd"/>
     </w:p>
     <w:p>
       <w:pPr>
@@ -571,6 +723,7 @@
         </w:rPr>
         <w:t>    </w:t>
       </w:r>
+      <w:proofErr w:type="gramStart"/>
       <w:r>
         <w:rPr>
           <w:rFonts w:ascii="Consolas" w:eastAsia="Times New Roman" w:hAnsi="Consolas" w:cs="Times New Roman"/>
@@ -591,6 +744,7 @@
         </w:rPr>
         <w:t>(</w:t>
       </w:r>
+      <w:proofErr w:type="gramEnd"/>
       <w:r>
         <w:rPr>
           <w:rFonts w:ascii="Consolas" w:eastAsia="Times New Roman" w:hAnsi="Consolas" w:cs="Times New Roman"/>
@@ -961,6 +1115,7 @@
           <w:lang w:eastAsia="ru-RU"/>
         </w:rPr>
       </w:pPr>
+      <w:proofErr w:type="spellStart"/>
       <w:r>
         <w:rPr>
           <w:rFonts w:ascii="Verdana" w:eastAsia="Times New Roman" w:hAnsi="Verdana" w:cs="Times New Roman"/>
@@ -982,6 +1137,7 @@
         </w:rPr>
         <w:t>i</w:t>
       </w:r>
+      <w:proofErr w:type="spellEnd"/>
       <w:r>
         <w:rPr>
           <w:rFonts w:ascii="Verdana" w:eastAsia="Times New Roman" w:hAnsi="Verdana" w:cs="Times New Roman"/>
@@ -1010,6 +1166,7 @@
           <w:lang w:eastAsia="ru-RU"/>
         </w:rPr>
       </w:pPr>
+      <w:proofErr w:type="spellStart"/>
       <w:r>
         <w:rPr>
           <w:rFonts w:ascii="Verdana" w:eastAsia="Times New Roman" w:hAnsi="Verdana" w:cs="Times New Roman"/>
@@ -1031,6 +1188,7 @@
         </w:rPr>
         <w:t>i</w:t>
       </w:r>
+      <w:proofErr w:type="spellEnd"/>
       <w:r>
         <w:rPr>
           <w:rFonts w:ascii="Verdana" w:eastAsia="Times New Roman" w:hAnsi="Verdana" w:cs="Times New Roman"/>
@@ -1059,6 +1217,7 @@
           <w:lang w:eastAsia="ru-RU"/>
         </w:rPr>
       </w:pPr>
+      <w:proofErr w:type="spellStart"/>
       <w:r>
         <w:rPr>
           <w:rFonts w:ascii="Verdana" w:eastAsia="Times New Roman" w:hAnsi="Verdana" w:cs="Times New Roman"/>
@@ -1080,6 +1239,7 @@
         </w:rPr>
         <w:t>i</w:t>
       </w:r>
+      <w:proofErr w:type="spellEnd"/>
       <w:r>
         <w:rPr>
           <w:rFonts w:ascii="Verdana" w:eastAsia="Times New Roman" w:hAnsi="Verdana" w:cs="Times New Roman"/>
@@ -1173,6 +1333,8 @@
         </w:rPr>
         <w:t> = </w:t>
       </w:r>
+      <w:proofErr w:type="spellStart"/>
+      <w:proofErr w:type="gramStart"/>
       <w:r>
         <w:rPr>
           <w:rFonts w:ascii="Consolas" w:eastAsia="Times New Roman" w:hAnsi="Consolas" w:cs="Times New Roman"/>
@@ -1203,6 +1365,7 @@
         </w:rPr>
         <w:t>map</w:t>
       </w:r>
+      <w:proofErr w:type="spellEnd"/>
       <w:r>
         <w:rPr>
           <w:rFonts w:ascii="Consolas" w:eastAsia="Times New Roman" w:hAnsi="Consolas" w:cs="Times New Roman"/>
@@ -1213,6 +1376,7 @@
         </w:rPr>
         <w:t>(</w:t>
       </w:r>
+      <w:proofErr w:type="gramEnd"/>
     </w:p>
     <w:p>
       <w:pPr>
@@ -1369,6 +1533,7 @@
         </w:rPr>
         <w:t> ^ </w:t>
       </w:r>
+      <w:proofErr w:type="gramStart"/>
       <w:r>
         <w:rPr>
           <w:rFonts w:ascii="Consolas" w:eastAsia="Times New Roman" w:hAnsi="Consolas" w:cs="Times New Roman"/>
@@ -1389,6 +1554,7 @@
         </w:rPr>
         <w:t>[</w:t>
       </w:r>
+      <w:proofErr w:type="gramEnd"/>
       <w:r>
         <w:rPr>
           <w:rFonts w:ascii="Consolas" w:eastAsia="Times New Roman" w:hAnsi="Consolas" w:cs="Times New Roman"/>
@@ -1409,6 +1575,7 @@
         </w:rPr>
         <w:t> % </w:t>
       </w:r>
+      <w:proofErr w:type="spellStart"/>
       <w:r>
         <w:rPr>
           <w:rFonts w:ascii="Consolas" w:eastAsia="Times New Roman" w:hAnsi="Consolas" w:cs="Times New Roman"/>
@@ -1439,6 +1606,7 @@
         </w:rPr>
         <w:t>length</w:t>
       </w:r>
+      <w:proofErr w:type="spellEnd"/>
       <w:r>
         <w:rPr>
           <w:rFonts w:ascii="Consolas" w:eastAsia="Times New Roman" w:hAnsi="Consolas" w:cs="Times New Roman"/>
@@ -1527,481 +1695,246 @@
         </w:rPr>
         <w:t xml:space="preserve">Полный код класса: </w:t>
       </w:r>
-      <w:bookmarkStart w:id="0" w:name="_GoBack"/>
-      <w:bookmarkEnd w:id="0"/>
-      <w:r>
-        <w:rPr>
-          <w:sz w:val="21"/>
-          <w:szCs w:val="21"/>
-          <w:lang w:val="en-US"/>
-        </w:rPr>
-        <w:fldChar w:fldCharType="begin"/>
-      </w:r>
-      <w:r>
-        <w:rPr>
-          <w:sz w:val="21"/>
-          <w:szCs w:val="21"/>
-          <w:lang w:val="en-US"/>
-        </w:rPr>
-        <w:instrText xml:space="preserve"> HYPERLINK "</w:instrText>
-      </w:r>
-      <w:r>
-        <w:rPr>
-          <w:sz w:val="21"/>
-          <w:szCs w:val="21"/>
-          <w:lang w:val="en-US"/>
-        </w:rPr>
-        <w:instrText>https</w:instrText>
-      </w:r>
-      <w:r>
-        <w:rPr>
-          <w:sz w:val="21"/>
-          <w:szCs w:val="21"/>
-        </w:rPr>
-        <w:instrText>://</w:instrText>
-      </w:r>
-      <w:r>
-        <w:rPr>
-          <w:sz w:val="21"/>
-          <w:szCs w:val="21"/>
-          <w:lang w:val="en-US"/>
-        </w:rPr>
-        <w:instrText>github</w:instrText>
-      </w:r>
-      <w:r>
-        <w:rPr>
-          <w:sz w:val="21"/>
-          <w:szCs w:val="21"/>
-        </w:rPr>
-        <w:instrText>.</w:instrText>
-      </w:r>
-      <w:r>
-        <w:rPr>
-          <w:sz w:val="21"/>
-          <w:szCs w:val="21"/>
-          <w:lang w:val="en-US"/>
-        </w:rPr>
-        <w:instrText>com</w:instrText>
-      </w:r>
-      <w:r>
-        <w:rPr>
-          <w:sz w:val="21"/>
-          <w:szCs w:val="21"/>
-        </w:rPr>
-        <w:instrText>/</w:instrText>
-      </w:r>
-      <w:r>
-        <w:rPr>
-          <w:sz w:val="21"/>
-          <w:szCs w:val="21"/>
-          <w:lang w:val="en-US"/>
-        </w:rPr>
-        <w:instrText>wbydc</w:instrText>
-      </w:r>
-      <w:r>
-        <w:rPr>
-          <w:sz w:val="21"/>
-          <w:szCs w:val="21"/>
-        </w:rPr>
-        <w:instrText>/</w:instrText>
-      </w:r>
-      <w:r>
-        <w:rPr>
-          <w:sz w:val="21"/>
-          <w:szCs w:val="21"/>
-          <w:lang w:val="en-US"/>
-        </w:rPr>
-        <w:instrText>ISUCT</w:instrText>
-      </w:r>
-      <w:r>
-        <w:rPr>
-          <w:sz w:val="21"/>
-          <w:szCs w:val="21"/>
-        </w:rPr>
-        <w:instrText>-</w:instrText>
-      </w:r>
-      <w:r>
-        <w:rPr>
-          <w:sz w:val="21"/>
-          <w:szCs w:val="21"/>
-          <w:lang w:val="en-US"/>
-        </w:rPr>
-        <w:instrText>data</w:instrText>
-      </w:r>
-      <w:r>
-        <w:rPr>
-          <w:sz w:val="21"/>
-          <w:szCs w:val="21"/>
-        </w:rPr>
-        <w:instrText>-</w:instrText>
-      </w:r>
-      <w:r>
-        <w:rPr>
-          <w:sz w:val="21"/>
-          <w:szCs w:val="21"/>
-          <w:lang w:val="en-US"/>
-        </w:rPr>
-        <w:instrText>protection</w:instrText>
-      </w:r>
-      <w:r>
-        <w:rPr>
-          <w:sz w:val="21"/>
-          <w:szCs w:val="21"/>
-        </w:rPr>
-        <w:instrText>/</w:instrText>
-      </w:r>
-      <w:r>
-        <w:rPr>
-          <w:sz w:val="21"/>
-          <w:szCs w:val="21"/>
-          <w:lang w:val="en-US"/>
-        </w:rPr>
-        <w:instrText>blob</w:instrText>
-      </w:r>
-      <w:r>
-        <w:rPr>
-          <w:sz w:val="21"/>
-          <w:szCs w:val="21"/>
-        </w:rPr>
-        <w:instrText>/</w:instrText>
-      </w:r>
-      <w:r>
-        <w:rPr>
-          <w:sz w:val="21"/>
-          <w:szCs w:val="21"/>
-          <w:lang w:val="en-US"/>
-        </w:rPr>
-        <w:instrText>master</w:instrText>
-      </w:r>
-      <w:r>
-        <w:rPr>
-          <w:sz w:val="21"/>
-          <w:szCs w:val="21"/>
-        </w:rPr>
-        <w:instrText>/</w:instrText>
-      </w:r>
-      <w:r>
-        <w:rPr>
-          <w:sz w:val="21"/>
-          <w:szCs w:val="21"/>
-          <w:lang w:val="en-US"/>
-        </w:rPr>
-        <w:instrText>src</w:instrText>
-      </w:r>
-      <w:r>
-        <w:rPr>
-          <w:sz w:val="21"/>
-          <w:szCs w:val="21"/>
-        </w:rPr>
-        <w:instrText>/</w:instrText>
-      </w:r>
-      <w:r>
-        <w:rPr>
-          <w:sz w:val="21"/>
-          <w:szCs w:val="21"/>
-          <w:lang w:val="en-US"/>
-        </w:rPr>
-        <w:instrText>encoders</w:instrText>
-      </w:r>
-      <w:r>
-        <w:rPr>
-          <w:sz w:val="21"/>
-          <w:szCs w:val="21"/>
-        </w:rPr>
-        <w:instrText>/</w:instrText>
-      </w:r>
-      <w:r>
-        <w:rPr>
-          <w:sz w:val="21"/>
-          <w:szCs w:val="21"/>
-          <w:lang w:val="en-US"/>
-        </w:rPr>
-        <w:instrText>lab</w:instrText>
-      </w:r>
-      <w:r>
-        <w:rPr>
-          <w:sz w:val="21"/>
-          <w:szCs w:val="21"/>
-        </w:rPr>
-        <w:instrText>3/</w:instrText>
-      </w:r>
-      <w:r>
-        <w:rPr>
-          <w:sz w:val="21"/>
-          <w:szCs w:val="21"/>
-          <w:lang w:val="en-US"/>
-        </w:rPr>
-        <w:instrText>Encoder</w:instrText>
-      </w:r>
-      <w:r>
-        <w:rPr>
-          <w:sz w:val="21"/>
-          <w:szCs w:val="21"/>
-        </w:rPr>
-        <w:instrText>.</w:instrText>
-      </w:r>
-      <w:r>
-        <w:rPr>
-          <w:sz w:val="21"/>
-          <w:szCs w:val="21"/>
-          <w:lang w:val="en-US"/>
-        </w:rPr>
-        <w:instrText>ts</w:instrText>
-      </w:r>
-      <w:r>
-        <w:rPr>
-          <w:sz w:val="21"/>
-          <w:szCs w:val="21"/>
-          <w:lang w:val="en-US"/>
-        </w:rPr>
-        <w:instrText xml:space="preserve">" </w:instrText>
-      </w:r>
-      <w:r>
-        <w:rPr>
-          <w:sz w:val="21"/>
-          <w:szCs w:val="21"/>
-          <w:lang w:val="en-US"/>
-        </w:rPr>
-        <w:fldChar w:fldCharType="separate"/>
-      </w:r>
-      <w:r>
-        <w:rPr>
-          <w:rStyle w:val="a5"/>
-          <w:sz w:val="21"/>
-          <w:szCs w:val="21"/>
-          <w:lang w:val="en-US"/>
-        </w:rPr>
-        <w:t>https</w:t>
-      </w:r>
-      <w:r>
-        <w:rPr>
-          <w:rStyle w:val="a5"/>
-          <w:sz w:val="21"/>
-          <w:szCs w:val="21"/>
-        </w:rPr>
-        <w:t>://</w:t>
-      </w:r>
-      <w:r>
-        <w:rPr>
-          <w:rStyle w:val="a5"/>
-          <w:sz w:val="21"/>
-          <w:szCs w:val="21"/>
-          <w:lang w:val="en-US"/>
-        </w:rPr>
-        <w:t>github</w:t>
-      </w:r>
-      <w:r>
-        <w:rPr>
-          <w:rStyle w:val="a5"/>
-          <w:sz w:val="21"/>
-          <w:szCs w:val="21"/>
-        </w:rPr>
-        <w:t>.</w:t>
-      </w:r>
-      <w:r>
-        <w:rPr>
-          <w:rStyle w:val="a5"/>
-          <w:sz w:val="21"/>
-          <w:szCs w:val="21"/>
-          <w:lang w:val="en-US"/>
-        </w:rPr>
-        <w:t>com</w:t>
-      </w:r>
-      <w:r>
-        <w:rPr>
-          <w:rStyle w:val="a5"/>
-          <w:sz w:val="21"/>
-          <w:szCs w:val="21"/>
-        </w:rPr>
-        <w:t>/</w:t>
-      </w:r>
-      <w:r>
-        <w:rPr>
-          <w:rStyle w:val="a5"/>
-          <w:sz w:val="21"/>
-          <w:szCs w:val="21"/>
-          <w:lang w:val="en-US"/>
-        </w:rPr>
-        <w:t>wbydc</w:t>
-      </w:r>
-      <w:r>
-        <w:rPr>
-          <w:rStyle w:val="a5"/>
-          <w:sz w:val="21"/>
-          <w:szCs w:val="21"/>
-        </w:rPr>
-        <w:t>/</w:t>
-      </w:r>
-      <w:r>
-        <w:rPr>
-          <w:rStyle w:val="a5"/>
-          <w:sz w:val="21"/>
-          <w:szCs w:val="21"/>
-          <w:lang w:val="en-US"/>
-        </w:rPr>
-        <w:t>ISUCT</w:t>
-      </w:r>
-      <w:r>
-        <w:rPr>
-          <w:rStyle w:val="a5"/>
-          <w:sz w:val="21"/>
-          <w:szCs w:val="21"/>
-        </w:rPr>
-        <w:t>-</w:t>
-      </w:r>
-      <w:r>
-        <w:rPr>
-          <w:rStyle w:val="a5"/>
-          <w:sz w:val="21"/>
-          <w:szCs w:val="21"/>
-          <w:lang w:val="en-US"/>
-        </w:rPr>
-        <w:t>data</w:t>
-      </w:r>
-      <w:r>
-        <w:rPr>
-          <w:rStyle w:val="a5"/>
-          <w:sz w:val="21"/>
-          <w:szCs w:val="21"/>
-        </w:rPr>
-        <w:t>-</w:t>
-      </w:r>
-      <w:r>
-        <w:rPr>
-          <w:rStyle w:val="a5"/>
-          <w:sz w:val="21"/>
-          <w:szCs w:val="21"/>
-          <w:lang w:val="en-US"/>
-        </w:rPr>
-        <w:t>protection</w:t>
-      </w:r>
-      <w:r>
-        <w:rPr>
-          <w:rStyle w:val="a5"/>
-          <w:sz w:val="21"/>
-          <w:szCs w:val="21"/>
-        </w:rPr>
-        <w:t>/</w:t>
-      </w:r>
-      <w:r>
-        <w:rPr>
-          <w:rStyle w:val="a5"/>
-          <w:sz w:val="21"/>
-          <w:szCs w:val="21"/>
-          <w:lang w:val="en-US"/>
-        </w:rPr>
-        <w:t>blob</w:t>
-      </w:r>
-      <w:r>
-        <w:rPr>
-          <w:rStyle w:val="a5"/>
-          <w:sz w:val="21"/>
-          <w:szCs w:val="21"/>
-        </w:rPr>
-        <w:t>/</w:t>
-      </w:r>
-      <w:r>
-        <w:rPr>
-          <w:rStyle w:val="a5"/>
-          <w:sz w:val="21"/>
-          <w:szCs w:val="21"/>
-          <w:lang w:val="en-US"/>
-        </w:rPr>
-        <w:t>master</w:t>
-      </w:r>
-      <w:r>
-        <w:rPr>
-          <w:rStyle w:val="a5"/>
-          <w:sz w:val="21"/>
-          <w:szCs w:val="21"/>
-        </w:rPr>
-        <w:t>/</w:t>
-      </w:r>
-      <w:r>
-        <w:rPr>
-          <w:rStyle w:val="a5"/>
-          <w:sz w:val="21"/>
-          <w:szCs w:val="21"/>
-          <w:lang w:val="en-US"/>
-        </w:rPr>
-        <w:t>src</w:t>
-      </w:r>
-      <w:r>
-        <w:rPr>
-          <w:rStyle w:val="a5"/>
-          <w:sz w:val="21"/>
-          <w:szCs w:val="21"/>
-        </w:rPr>
-        <w:t>/</w:t>
-      </w:r>
-      <w:r>
-        <w:rPr>
-          <w:rStyle w:val="a5"/>
-          <w:sz w:val="21"/>
-          <w:szCs w:val="21"/>
-          <w:lang w:val="en-US"/>
-        </w:rPr>
-        <w:t>encoders</w:t>
-      </w:r>
-      <w:r>
-        <w:rPr>
-          <w:rStyle w:val="a5"/>
-          <w:sz w:val="21"/>
-          <w:szCs w:val="21"/>
-        </w:rPr>
-        <w:t>/</w:t>
-      </w:r>
-      <w:r>
-        <w:rPr>
-          <w:rStyle w:val="a5"/>
-          <w:sz w:val="21"/>
-          <w:szCs w:val="21"/>
-          <w:lang w:val="en-US"/>
-        </w:rPr>
-        <w:t>lab</w:t>
-      </w:r>
-      <w:r>
-        <w:rPr>
-          <w:rStyle w:val="a5"/>
-          <w:sz w:val="21"/>
-          <w:szCs w:val="21"/>
-        </w:rPr>
-        <w:t>3/</w:t>
-      </w:r>
-      <w:r>
-        <w:rPr>
-          <w:rStyle w:val="a5"/>
-          <w:sz w:val="21"/>
-          <w:szCs w:val="21"/>
-          <w:lang w:val="en-US"/>
-        </w:rPr>
-        <w:t>Encoder</w:t>
-      </w:r>
-      <w:r>
-        <w:rPr>
-          <w:rStyle w:val="a5"/>
-          <w:sz w:val="21"/>
-          <w:szCs w:val="21"/>
-        </w:rPr>
-        <w:t>.</w:t>
-      </w:r>
-      <w:r>
-        <w:rPr>
-          <w:rStyle w:val="a5"/>
-          <w:sz w:val="21"/>
-          <w:szCs w:val="21"/>
-          <w:lang w:val="en-US"/>
-        </w:rPr>
-        <w:t>ts</w:t>
-      </w:r>
-      <w:r>
-        <w:rPr>
-          <w:sz w:val="21"/>
-          <w:szCs w:val="21"/>
-          <w:lang w:val="en-US"/>
-        </w:rPr>
-        <w:fldChar w:fldCharType="end"/>
-      </w:r>
+      <w:hyperlink r:id="rId5" w:history="1">
+        <w:r>
+          <w:rPr>
+            <w:rStyle w:val="a5"/>
+            <w:sz w:val="21"/>
+            <w:szCs w:val="21"/>
+            <w:lang w:val="en-US"/>
+          </w:rPr>
+          <w:t>https</w:t>
+        </w:r>
+        <w:r>
+          <w:rPr>
+            <w:rStyle w:val="a5"/>
+            <w:sz w:val="21"/>
+            <w:szCs w:val="21"/>
+          </w:rPr>
+          <w:t>://</w:t>
+        </w:r>
+        <w:proofErr w:type="spellStart"/>
+        <w:r>
+          <w:rPr>
+            <w:rStyle w:val="a5"/>
+            <w:sz w:val="21"/>
+            <w:szCs w:val="21"/>
+            <w:lang w:val="en-US"/>
+          </w:rPr>
+          <w:t>github</w:t>
+        </w:r>
+        <w:proofErr w:type="spellEnd"/>
+        <w:r>
+          <w:rPr>
+            <w:rStyle w:val="a5"/>
+            <w:sz w:val="21"/>
+            <w:szCs w:val="21"/>
+          </w:rPr>
+          <w:t>.</w:t>
+        </w:r>
+        <w:r>
+          <w:rPr>
+            <w:rStyle w:val="a5"/>
+            <w:sz w:val="21"/>
+            <w:szCs w:val="21"/>
+            <w:lang w:val="en-US"/>
+          </w:rPr>
+          <w:t>com</w:t>
+        </w:r>
+        <w:r>
+          <w:rPr>
+            <w:rStyle w:val="a5"/>
+            <w:sz w:val="21"/>
+            <w:szCs w:val="21"/>
+          </w:rPr>
+          <w:t>/</w:t>
+        </w:r>
+        <w:proofErr w:type="spellStart"/>
+        <w:r>
+          <w:rPr>
+            <w:rStyle w:val="a5"/>
+            <w:sz w:val="21"/>
+            <w:szCs w:val="21"/>
+            <w:lang w:val="en-US"/>
+          </w:rPr>
+          <w:t>wbydc</w:t>
+        </w:r>
+        <w:proofErr w:type="spellEnd"/>
+        <w:r>
+          <w:rPr>
+            <w:rStyle w:val="a5"/>
+            <w:sz w:val="21"/>
+            <w:szCs w:val="21"/>
+          </w:rPr>
+          <w:t>/</w:t>
+        </w:r>
+        <w:r>
+          <w:rPr>
+            <w:rStyle w:val="a5"/>
+            <w:sz w:val="21"/>
+            <w:szCs w:val="21"/>
+            <w:lang w:val="en-US"/>
+          </w:rPr>
+          <w:t>ISUCT</w:t>
+        </w:r>
+        <w:r>
+          <w:rPr>
+            <w:rStyle w:val="a5"/>
+            <w:sz w:val="21"/>
+            <w:szCs w:val="21"/>
+          </w:rPr>
+          <w:t>-</w:t>
+        </w:r>
+        <w:r>
+          <w:rPr>
+            <w:rStyle w:val="a5"/>
+            <w:sz w:val="21"/>
+            <w:szCs w:val="21"/>
+            <w:lang w:val="en-US"/>
+          </w:rPr>
+          <w:t>data</w:t>
+        </w:r>
+        <w:r>
+          <w:rPr>
+            <w:rStyle w:val="a5"/>
+            <w:sz w:val="21"/>
+            <w:szCs w:val="21"/>
+          </w:rPr>
+          <w:t>-</w:t>
+        </w:r>
+        <w:r>
+          <w:rPr>
+            <w:rStyle w:val="a5"/>
+            <w:sz w:val="21"/>
+            <w:szCs w:val="21"/>
+            <w:lang w:val="en-US"/>
+          </w:rPr>
+          <w:t>protection</w:t>
+        </w:r>
+        <w:r>
+          <w:rPr>
+            <w:rStyle w:val="a5"/>
+            <w:sz w:val="21"/>
+            <w:szCs w:val="21"/>
+          </w:rPr>
+          <w:t>/</w:t>
+        </w:r>
+        <w:r>
+          <w:rPr>
+            <w:rStyle w:val="a5"/>
+            <w:sz w:val="21"/>
+            <w:szCs w:val="21"/>
+            <w:lang w:val="en-US"/>
+          </w:rPr>
+          <w:t>blob</w:t>
+        </w:r>
+        <w:r>
+          <w:rPr>
+            <w:rStyle w:val="a5"/>
+            <w:sz w:val="21"/>
+            <w:szCs w:val="21"/>
+          </w:rPr>
+          <w:t>/</w:t>
+        </w:r>
+        <w:r>
+          <w:rPr>
+            <w:rStyle w:val="a5"/>
+            <w:sz w:val="21"/>
+            <w:szCs w:val="21"/>
+            <w:lang w:val="en-US"/>
+          </w:rPr>
+          <w:t>master</w:t>
+        </w:r>
+        <w:r>
+          <w:rPr>
+            <w:rStyle w:val="a5"/>
+            <w:sz w:val="21"/>
+            <w:szCs w:val="21"/>
+          </w:rPr>
+          <w:t>/</w:t>
+        </w:r>
+        <w:proofErr w:type="spellStart"/>
+        <w:r>
+          <w:rPr>
+            <w:rStyle w:val="a5"/>
+            <w:sz w:val="21"/>
+            <w:szCs w:val="21"/>
+            <w:lang w:val="en-US"/>
+          </w:rPr>
+          <w:t>src</w:t>
+        </w:r>
+        <w:proofErr w:type="spellEnd"/>
+        <w:r>
+          <w:rPr>
+            <w:rStyle w:val="a5"/>
+            <w:sz w:val="21"/>
+            <w:szCs w:val="21"/>
+          </w:rPr>
+          <w:t>/</w:t>
+        </w:r>
+        <w:r>
+          <w:rPr>
+            <w:rStyle w:val="a5"/>
+            <w:sz w:val="21"/>
+            <w:szCs w:val="21"/>
+            <w:lang w:val="en-US"/>
+          </w:rPr>
+          <w:t>encoders</w:t>
+        </w:r>
+        <w:r>
+          <w:rPr>
+            <w:rStyle w:val="a5"/>
+            <w:sz w:val="21"/>
+            <w:szCs w:val="21"/>
+          </w:rPr>
+          <w:t>/</w:t>
+        </w:r>
+        <w:r>
+          <w:rPr>
+            <w:rStyle w:val="a5"/>
+            <w:sz w:val="21"/>
+            <w:szCs w:val="21"/>
+            <w:lang w:val="en-US"/>
+          </w:rPr>
+          <w:t>lab</w:t>
+        </w:r>
+        <w:r>
+          <w:rPr>
+            <w:rStyle w:val="a5"/>
+            <w:sz w:val="21"/>
+            <w:szCs w:val="21"/>
+          </w:rPr>
+          <w:t>3/</w:t>
+        </w:r>
+        <w:r>
+          <w:rPr>
+            <w:rStyle w:val="a5"/>
+            <w:sz w:val="21"/>
+            <w:szCs w:val="21"/>
+            <w:lang w:val="en-US"/>
+          </w:rPr>
+          <w:t>Encoder</w:t>
+        </w:r>
+        <w:r>
+          <w:rPr>
+            <w:rStyle w:val="a5"/>
+            <w:sz w:val="21"/>
+            <w:szCs w:val="21"/>
+          </w:rPr>
+          <w:t>.</w:t>
+        </w:r>
+        <w:proofErr w:type="spellStart"/>
+        <w:r>
+          <w:rPr>
+            <w:rStyle w:val="a5"/>
+            <w:sz w:val="21"/>
+            <w:szCs w:val="21"/>
+            <w:lang w:val="en-US"/>
+          </w:rPr>
+          <w:t>ts</w:t>
+        </w:r>
+        <w:proofErr w:type="spellEnd"/>
+      </w:hyperlink>
     </w:p>
     <w:p>
       <w:pPr>
@@ -2024,7 +1957,7 @@
         </w:rPr>
         <w:t xml:space="preserve">Как запустить и протестировать: </w:t>
       </w:r>
-      <w:hyperlink r:id="rId5" w:history="1">
+      <w:hyperlink r:id="rId6" w:history="1">
         <w:r>
           <w:rPr>
             <w:rStyle w:val="a5"/>
@@ -2042,6 +1975,7 @@
           </w:rPr>
           <w:t>://</w:t>
         </w:r>
+        <w:proofErr w:type="spellStart"/>
         <w:r>
           <w:rPr>
             <w:rStyle w:val="a5"/>
@@ -2051,6 +1985,7 @@
           </w:rPr>
           <w:t>github</w:t>
         </w:r>
+        <w:proofErr w:type="spellEnd"/>
         <w:r>
           <w:rPr>
             <w:rStyle w:val="a5"/>
@@ -2076,6 +2011,7 @@
           </w:rPr>
           <w:t>/</w:t>
         </w:r>
+        <w:proofErr w:type="spellStart"/>
         <w:r>
           <w:rPr>
             <w:rStyle w:val="a5"/>
@@ -2085,6 +2021,7 @@
           </w:rPr>
           <w:t>wbydc</w:t>
         </w:r>
+        <w:proofErr w:type="spellEnd"/>
         <w:r>
           <w:rPr>
             <w:rStyle w:val="a5"/>
@@ -2205,19 +2142,8 @@
           <w:t>md</w:t>
         </w:r>
       </w:hyperlink>
-    </w:p>
-    <w:p>
-      <w:pPr>
-        <w:shd w:val="clear" w:color="auto" w:fill="FFFFFF"/>
-        <w:spacing w:before="100" w:beforeAutospacing="1" w:after="100" w:afterAutospacing="1" w:line="300" w:lineRule="atLeast"/>
-        <w:ind w:left="15"/>
-        <w:rPr>
-          <w:rFonts w:ascii="Verdana" w:hAnsi="Verdana"/>
-          <w:color w:val="000000"/>
-          <w:sz w:val="21"/>
-          <w:szCs w:val="21"/>
-        </w:rPr>
-      </w:pPr>
+      <w:bookmarkStart w:id="0" w:name="_GoBack"/>
+      <w:bookmarkEnd w:id="0"/>
     </w:p>
     <w:sectPr>
       <w:pgSz w:w="11906" w:h="16838"/>

</xml_diff>